<commit_message>
uploading Client Sign Off Document & Team Charter &  Client Letter
</commit_message>
<xml_diff>
--- a/week3-public-submission/Team 11_Client Letter.docx
+++ b/week3-public-submission/Team 11_Client Letter.docx
@@ -1,6 +1,6 @@
 
 <file path=word/document.xml><?xml version="1.0" encoding="utf-8"?>
-<w:document xmlns:wpc="http://schemas.microsoft.com/office/word/2010/wordprocessingCanvas" xmlns:cx="http://schemas.microsoft.com/office/drawing/2014/chartex" xmlns:cx1="http://schemas.microsoft.com/office/drawing/2015/9/8/chartex" xmlns:cx2="http://schemas.microsoft.com/office/drawing/2015/10/21/chartex" xmlns:cx3="http://schemas.microsoft.com/office/drawing/2016/5/9/chartex" xmlns:cx4="http://schemas.microsoft.com/office/drawing/2016/5/10/chartex" xmlns:cx5="http://schemas.microsoft.com/office/drawing/2016/5/11/chartex" xmlns:cx6="http://schemas.microsoft.com/office/drawing/2016/5/12/chartex" xmlns:cx7="http://schemas.microsoft.com/office/drawing/2016/5/13/chartex" xmlns:cx8="http://schemas.microsoft.com/office/drawing/2016/5/14/chartex" xmlns:mc="http://schemas.openxmlformats.org/markup-compatibility/2006" xmlns:aink="http://schemas.microsoft.com/office/drawing/2016/ink" xmlns:am3d="http://schemas.microsoft.com/office/drawing/2017/model3d" xmlns:o="urn:schemas-microsoft-com:office:office" xmlns:r="http://schemas.openxmlformats.org/officeDocument/2006/relationships" xmlns:m="http://schemas.openxmlformats.org/officeDocument/2006/math" xmlns:v="urn:schemas-microsoft-com:vml" xmlns:wp14="http://schemas.microsoft.com/office/word/2010/wordprocessingDrawing" xmlns:wp="http://schemas.openxmlformats.org/drawingml/2006/wordprocessingDrawing" xmlns:w10="urn:schemas-microsoft-com:office:word" xmlns:w="http://schemas.openxmlformats.org/wordprocessingml/2006/main" xmlns:w14="http://schemas.microsoft.com/office/word/2010/wordml" xmlns:w15="http://schemas.microsoft.com/office/word/2012/wordml" xmlns:w16cex="http://schemas.microsoft.com/office/word/2018/wordml/cex" xmlns:w16cid="http://schemas.microsoft.com/office/word/2016/wordml/cid" xmlns:w16="http://schemas.microsoft.com/office/word/2018/wordml" xmlns:w16sdtdh="http://schemas.microsoft.com/office/word/2020/wordml/sdtdatahash" xmlns:w16se="http://schemas.microsoft.com/office/word/2015/wordml/symex" xmlns:wpg="http://schemas.microsoft.com/office/word/2010/wordprocessingGroup" xmlns:wpi="http://schemas.microsoft.com/office/word/2010/wordprocessingInk" xmlns:wne="http://schemas.microsoft.com/office/word/2006/wordml" xmlns:wps="http://schemas.microsoft.com/office/word/2010/wordprocessingShape" mc:Ignorable="w14 w15 w16se w16cid w16 w16cex w16sdtdh wp14">
+<w:document xmlns:wpc="http://schemas.microsoft.com/office/word/2010/wordprocessingCanvas" xmlns:cx="http://schemas.microsoft.com/office/drawing/2014/chartex" xmlns:cx1="http://schemas.microsoft.com/office/drawing/2015/9/8/chartex" xmlns:cx2="http://schemas.microsoft.com/office/drawing/2015/10/21/chartex" xmlns:cx3="http://schemas.microsoft.com/office/drawing/2016/5/9/chartex" xmlns:cx4="http://schemas.microsoft.com/office/drawing/2016/5/10/chartex" xmlns:cx5="http://schemas.microsoft.com/office/drawing/2016/5/11/chartex" xmlns:cx6="http://schemas.microsoft.com/office/drawing/2016/5/12/chartex" xmlns:cx7="http://schemas.microsoft.com/office/drawing/2016/5/13/chartex" xmlns:cx8="http://schemas.microsoft.com/office/drawing/2016/5/14/chartex" xmlns:mc="http://schemas.openxmlformats.org/markup-compatibility/2006" xmlns:aink="http://schemas.microsoft.com/office/drawing/2016/ink" xmlns:am3d="http://schemas.microsoft.com/office/drawing/2017/model3d" xmlns:o="urn:schemas-microsoft-com:office:office" xmlns:oel="http://schemas.microsoft.com/office/2019/extlst" xmlns:r="http://schemas.openxmlformats.org/officeDocument/2006/relationships" xmlns:m="http://schemas.openxmlformats.org/officeDocument/2006/math" xmlns:v="urn:schemas-microsoft-com:vml" xmlns:wp14="http://schemas.microsoft.com/office/word/2010/wordprocessingDrawing" xmlns:wp="http://schemas.openxmlformats.org/drawingml/2006/wordprocessingDrawing" xmlns:w10="urn:schemas-microsoft-com:office:word" xmlns:w="http://schemas.openxmlformats.org/wordprocessingml/2006/main" xmlns:w14="http://schemas.microsoft.com/office/word/2010/wordml" xmlns:w15="http://schemas.microsoft.com/office/word/2012/wordml" xmlns:w16cex="http://schemas.microsoft.com/office/word/2018/wordml/cex" xmlns:w16cid="http://schemas.microsoft.com/office/word/2016/wordml/cid" xmlns:w16="http://schemas.microsoft.com/office/word/2018/wordml" xmlns:w16sdtdh="http://schemas.microsoft.com/office/word/2020/wordml/sdtdatahash" xmlns:w16se="http://schemas.microsoft.com/office/word/2015/wordml/symex" xmlns:wpg="http://schemas.microsoft.com/office/word/2010/wordprocessingGroup" xmlns:wpi="http://schemas.microsoft.com/office/word/2010/wordprocessingInk" xmlns:wne="http://schemas.microsoft.com/office/word/2006/wordml" xmlns:wps="http://schemas.microsoft.com/office/word/2010/wordprocessingShape" mc:Ignorable="w14 w15 w16se w16cid w16 w16cex w16sdtdh wp14">
   <w:body>
     <w:p>
       <w:pPr>
@@ -25,7 +25,7 @@
                     <pic:cNvPicPr/>
                   </pic:nvPicPr>
                   <pic:blipFill>
-                    <a:blip r:embed="rId4"/>
+                    <a:blip r:embed="rId7"/>
                     <a:stretch>
                       <a:fillRect/>
                     </a:stretch>
@@ -50,6 +50,9 @@
       <w:pPr>
         <w:spacing w:after="205" w:line="259" w:lineRule="auto"/>
         <w:ind w:left="0" w:firstLine="0"/>
+        <w:rPr>
+          <w:lang w:eastAsia="zh-CN"/>
+        </w:rPr>
       </w:pPr>
       <w:r>
         <w:rPr>
@@ -57,7 +60,25 @@
           <w:b/>
           <w:sz w:val="26"/>
         </w:rPr>
-        <w:t>Client Expectations: Student Projects 20</w:t>
+        <w:t xml:space="preserve">Client Expectations: </w:t>
+      </w:r>
+      <w:r>
+        <w:rPr>
+          <w:rFonts w:ascii="Arial" w:eastAsia="Arial" w:hAnsi="Arial" w:cs="Arial" w:hint="eastAsia"/>
+          <w:b/>
+          <w:sz w:val="26"/>
+          <w:lang w:eastAsia="zh-CN"/>
+        </w:rPr>
+        <w:t>Conestoga Provincial Park</w:t>
+      </w:r>
+      <w:r>
+        <w:rPr>
+          <w:rFonts w:ascii="Arial" w:eastAsia="Arial" w:hAnsi="Arial" w:cs="Arial" w:hint="eastAsia"/>
+          <w:b/>
+          <w:sz w:val="26"/>
+          <w:lang w:eastAsia="zh-CN"/>
+        </w:rPr>
+        <w:t xml:space="preserve"> Sustainability </w:t>
       </w:r>
       <w:r>
         <w:rPr>
@@ -65,15 +86,24 @@
           <w:b/>
           <w:sz w:val="26"/>
         </w:rPr>
+        <w:t>20</w:t>
+      </w:r>
+      <w:r>
+        <w:rPr>
+          <w:rFonts w:ascii="Arial" w:eastAsia="Arial" w:hAnsi="Arial" w:cs="Arial"/>
+          <w:b/>
+          <w:sz w:val="26"/>
+        </w:rPr>
         <w:t>2</w:t>
       </w:r>
       <w:r>
         <w:rPr>
-          <w:rFonts w:ascii="Arial" w:eastAsia="Arial" w:hAnsi="Arial" w:cs="Arial"/>
+          <w:rFonts w:ascii="Arial" w:eastAsia="Arial" w:hAnsi="Arial" w:cs="Arial" w:hint="eastAsia"/>
           <w:b/>
           <w:sz w:val="26"/>
-        </w:rPr>
-        <w:t>2</w:t>
+          <w:lang w:eastAsia="zh-CN"/>
+        </w:rPr>
+        <w:t>4</w:t>
       </w:r>
     </w:p>
     <w:p>
@@ -82,14 +112,6 @@
       </w:pPr>
       <w:r>
         <w:t xml:space="preserve">Dear Project Client: </w:t>
-      </w:r>
-    </w:p>
-    <w:p>
-      <w:pPr>
-        <w:ind w:left="0" w:firstLine="0"/>
-      </w:pPr>
-      <w:r>
-        <w:t xml:space="preserve">I would like to thank you for serving as a client for our student projects.  I hope that the experience will be as enjoyable and rewarding for you as it is for the students.  I have written this letter to address some frequently asked questions that are often raised regarding the project.  I hope it will help to clarify your role and expectations as well as minimize any misunderstandings that may occur. </w:t>
       </w:r>
     </w:p>
     <w:p>
@@ -100,6 +122,22 @@
         </w:tabs>
         <w:spacing w:after="0" w:line="259" w:lineRule="auto"/>
         <w:ind w:left="0" w:firstLine="0"/>
+        <w:rPr>
+          <w:lang w:eastAsia="zh-CN"/>
+        </w:rPr>
+      </w:pPr>
+      <w:r>
+        <w:t>Thank you for participating as a client in our student projects. I hope the experience will be as enjoyable and rewarding for you as it is for the students. This letter addresses some frequently asked questions regarding the project. I hope it will clarify your role and expectations and minimize any potential misunderstandings.</w:t>
+      </w:r>
+    </w:p>
+    <w:p>
+      <w:pPr>
+        <w:tabs>
+          <w:tab w:val="center" w:pos="760"/>
+          <w:tab w:val="center" w:pos="2433"/>
+        </w:tabs>
+        <w:spacing w:after="0" w:line="259" w:lineRule="auto"/>
+        <w:ind w:left="0" w:firstLine="0"/>
       </w:pPr>
       <w:r>
         <w:rPr>
@@ -131,13 +169,25 @@
       </w:r>
       <w:r>
         <w:tab/>
-        <w:t xml:space="preserve">The Systems Project is a course requirement of the CPA programs within the School of </w:t>
-      </w:r>
-      <w:r>
-        <w:t xml:space="preserve">Applied Computer Science </w:t>
-      </w:r>
-      <w:r>
-        <w:t xml:space="preserve">and Information Technology.  The project is undertaken by a group of 2-3 students, mentored by a faculty advisor.  Each student must work within a group to develop a working computer system before they are allowed to graduate.  Each group must design and develop an original computer system that meets their client's requirements. </w:t>
+      </w:r>
+      <w:r>
+        <w:t>The Systems Project is a mandatory component of the CAD programs within the School of Applied Computer Science and Information Technology. The project involves a group of three students</w:t>
+      </w:r>
+      <w:r>
+        <w:rPr>
+          <w:rFonts w:ascii="SimSun" w:eastAsia="SimSun" w:hAnsi="SimSun" w:cs="SimSun"/>
+          <w:lang w:eastAsia="zh-CN"/>
+        </w:rPr>
+        <w:t>.</w:t>
+      </w:r>
+      <w:r>
+        <w:t xml:space="preserve"> Each student is required to collaborate within a group to develop a functional </w:t>
+      </w:r>
+      <w:r>
+        <w:t xml:space="preserve">web application </w:t>
+      </w:r>
+      <w:r>
+        <w:t>that fulfills their client’s requirements.</w:t>
       </w:r>
     </w:p>
     <w:p>
@@ -190,7 +240,9 @@
       </w:r>
       <w:r>
         <w:tab/>
-        <w:t xml:space="preserve">No fee is charged for the work done as part of the Systems Project course requirement. </w:t>
+      </w:r>
+      <w:r>
+        <w:t>There is no fee charged for the work completed as part of the Systems Project course requirement.</w:t>
       </w:r>
     </w:p>
     <w:p>
@@ -232,7 +284,23 @@
       </w:r>
       <w:r>
         <w:tab/>
-        <w:t xml:space="preserve">You should expect to spend some time with the students over the course of the project in order to help them develop the specifications: you are the business expert.  You should consider the completed project to be a prototype system.  In order for the students to receive a passing grade, it is expected that the resulting system will manage its data correctly but, depending on the skill level of the group, it might not be as user friendly or as complete as you might wish.  In addition, one of the responsibilities of the student group is to manage the scope of the project such that the application can be completed within the allotted school term.  This may result in an application system that does not meet all of your needs. </w:t>
+      </w:r>
+      <w:r>
+        <w:t>You should anticipate spending some time with the students throughout the project to help them develop the specifications, as you are the business expert. The completed project should be considered a prototype system.</w:t>
+      </w:r>
+      <w:r>
+        <w:t xml:space="preserve"> </w:t>
+      </w:r>
+      <w:r>
+        <w:t xml:space="preserve">Additionally, one of the student group’s responsibilities is to manage the project’s scope to ensure the application can be completed within the term. This may result in a system that does not meet </w:t>
+      </w:r>
+      <w:proofErr w:type="gramStart"/>
+      <w:r>
+        <w:t>all of</w:t>
+      </w:r>
+      <w:proofErr w:type="gramEnd"/>
+      <w:r>
+        <w:t xml:space="preserve"> your needs.</w:t>
       </w:r>
     </w:p>
     <w:p>
@@ -268,13 +336,30 @@
     <w:p>
       <w:pPr>
         <w:ind w:left="1184"/>
+        <w:rPr>
+          <w:lang w:val="en-US"/>
+        </w:rPr>
       </w:pPr>
       <w:r>
         <w:t xml:space="preserve">A: </w:t>
       </w:r>
       <w:r>
         <w:tab/>
-        <w:t xml:space="preserve">You should get a fully functional copy of the system, including source code, database, executable code and documentation.  This should allow you to maintain the system in the future even if the original students are no longer available. </w:t>
+      </w:r>
+      <w:r>
+        <w:t xml:space="preserve">You will receive a fully functional copy of the system, including </w:t>
+      </w:r>
+      <w:r>
+        <w:t>sou</w:t>
+      </w:r>
+      <w:r>
+        <w:t>r</w:t>
+      </w:r>
+      <w:r>
+        <w:t>ce</w:t>
+      </w:r>
+      <w:r>
+        <w:t xml:space="preserve"> code, database, executable code, and documentation. This will enable you to maintain the system in the future, even if the original students are no longer available.</w:t>
       </w:r>
     </w:p>
     <w:p>
@@ -316,30 +401,41 @@
       </w:r>
       <w:r>
         <w:tab/>
-        <w:t xml:space="preserve">The college recognises that students may create intellectual property as a natural outcome of the educational process.  Depending on the level of client involvement in the project, the client may feel that they also have an interest in the intellectual property.  The college's primary role is to provide the educational environment and opportunities that support student learning.   Students own the copyright to the materials they produce.  In general, the college does not claim ownership of any intellectual properties created by students unless the student received compensation as an employee for the creation of the work or unless the creation of </w:t>
-      </w:r>
-      <w:r>
+      </w:r>
+      <w:r>
+        <w:t>The college acknowledges that students may create intellectual property as a natural outcome of the educational process</w:t>
+      </w:r>
+      <w:r>
+        <w:rPr>
+          <w:rFonts w:ascii="SimSun" w:eastAsia="SimSun" w:hAnsi="SimSun" w:cs="SimSun"/>
+          <w:lang w:val="en-US" w:eastAsia="zh-CN"/>
+        </w:rPr>
+        <w:t>.</w:t>
+      </w:r>
+      <w:r>
+        <w:t xml:space="preserve"> The college’s role is to provide an educational environment that supports student learning. Students retain the copyright to the materials they produce. Generally, the college does not claim ownership of any intellectual properties created by students unless the student was compensated as an employee for the creation of the work or if the creation required extensive use of college resources. </w:t>
+      </w:r>
+    </w:p>
+    <w:p>
+      <w:pPr>
+        <w:ind w:left="1184" w:firstLine="0"/>
+        <w:rPr>
+          <w:lang w:eastAsia="zh-CN"/>
+        </w:rPr>
+      </w:pPr>
+      <w:r>
+        <w:t>Conestoga College is not liable for any intellectual property or copyright matters related to these projects. Should a legally binding agreement be required, the Office of Research should be involved. Please note that projects requiring such agreements may not be suitable for student projects and may be referred to the Office of Research for potential future partnership.</w:t>
+      </w:r>
+    </w:p>
+    <w:p>
+      <w:r>
+        <w:rPr>
+          <w:rFonts w:hint="eastAsia"/>
+          <w:lang w:eastAsia="zh-CN"/>
+        </w:rPr>
         <w:lastRenderedPageBreak/>
-        <w:t xml:space="preserve">the work required extensive use of college resources.  If you feel that there may be some issues with respect to the area of intellectual property or copyright, it is best to address this specifically in an agreement with the students before the project begins. </w:t>
-      </w:r>
-    </w:p>
-    <w:p>
-      <w:pPr>
-        <w:ind w:left="1184"/>
-      </w:pPr>
-      <w:r>
-        <w:t>Conestoga College is not liable for any IP or copyright matters related to these projects. Should a legally binding agreement be required, the Office of Research should be engaged. Please note that projects requiring such agreements may not be suitable for student projects, and therefore be referred to the Office of Research for potential future partnership.</w:t>
-      </w:r>
-    </w:p>
-    <w:p>
-      <w:pPr>
-        <w:tabs>
-          <w:tab w:val="center" w:pos="759"/>
-          <w:tab w:val="center" w:pos="4055"/>
-        </w:tabs>
-        <w:spacing w:after="0" w:line="259" w:lineRule="auto"/>
-        <w:ind w:left="0" w:firstLine="0"/>
-      </w:pPr>
+        <w:t xml:space="preserve">  </w:t>
+      </w:r>
       <w:r>
         <w:rPr>
           <w:rFonts w:ascii="Calibri" w:eastAsia="Calibri" w:hAnsi="Calibri" w:cs="Calibri"/>
@@ -349,29 +445,57 @@
       </w:r>
       <w:r>
         <w:rPr>
+          <w:rFonts w:ascii="Calibri" w:eastAsia="Calibri" w:hAnsi="Calibri" w:cs="Calibri" w:hint="eastAsia"/>
+          <w:sz w:val="22"/>
+          <w:lang w:eastAsia="zh-CN"/>
+        </w:rPr>
+        <w:t xml:space="preserve">  </w:t>
+      </w:r>
+      <w:r>
+        <w:rPr>
           <w:b/>
         </w:rPr>
         <w:t xml:space="preserve">Q: </w:t>
       </w:r>
       <w:r>
         <w:rPr>
-          <w:b/>
-        </w:rPr>
-        <w:tab/>
+          <w:rFonts w:hint="eastAsia"/>
+          <w:b/>
+          <w:lang w:eastAsia="zh-CN"/>
+        </w:rPr>
+        <w:t xml:space="preserve">     </w:t>
+      </w:r>
+      <w:r>
+        <w:rPr>
+          <w:b/>
+        </w:rPr>
         <w:t xml:space="preserve">Can I expect to implement the system in my business environment? </w:t>
       </w:r>
     </w:p>
     <w:p>
       <w:pPr>
         <w:ind w:left="1184"/>
+        <w:rPr>
+          <w:lang w:eastAsia="zh-CN"/>
+        </w:rPr>
       </w:pPr>
       <w:r>
         <w:t xml:space="preserve">A: </w:t>
       </w:r>
       <w:r>
         <w:tab/>
-        <w:t xml:space="preserve">We expect the students to grant a restricted license to the client, such that they can establish a copy of any required database and whatever number of copies of the system that would be required to access this single database over a network (assuming a multi-user system).  If the client wants to make additional installations in additional offices or to include the system as part of a saleable product, a fair arrangement should be made with the student group for these additional licenses. </w:t>
-      </w:r>
+      </w:r>
+      <w:r>
+        <w:t>We expect the students to grant a restricted license to the client, allowing them to establish a copy of any required database and as many copies of the system as needed to access this single database over a network (for a multi-user system). If the client wishes to make additional installations in other offices or include the system as part of a saleable product, a fair arrangement should be made with the student group for these additional licenses.</w:t>
+      </w:r>
+    </w:p>
+    <w:p>
+      <w:pPr>
+        <w:ind w:left="1184"/>
+        <w:rPr>
+          <w:lang w:eastAsia="zh-CN"/>
+        </w:rPr>
+      </w:pPr>
     </w:p>
     <w:p>
       <w:pPr>
@@ -406,19 +530,18 @@
     <w:p>
       <w:pPr>
         <w:ind w:left="1184"/>
+        <w:rPr>
+          <w:lang w:eastAsia="zh-CN"/>
+        </w:rPr>
       </w:pPr>
       <w:r>
         <w:t xml:space="preserve">A: </w:t>
       </w:r>
       <w:r>
         <w:tab/>
-        <w:t>Since this work will occur after the end of the course requirement period (i.e. in May or June), it is not covered under the Systems Project.  Over the course of the project we hope that you will have established a good working relationship with one or more members of your student team.  At this point, you may wish to continue the development on a fee-for</w:t>
-      </w:r>
-      <w:r>
-        <w:t>-</w:t>
-      </w:r>
-      <w:r>
-        <w:t xml:space="preserve">service or other contractual basis with the original students or with your own staff. </w:t>
+      </w:r>
+      <w:r>
+        <w:t>Since this work will occur after the course requirement period ends (i.e., in May or June), it is not covered under the Systems Project. Throughout the project, we hope you will establish a good working relationship with one or more members of your student team. At this point, you may wish to continue development on a fee-for-service or other contractual basis with the original students or with your own staff.</w:t>
       </w:r>
     </w:p>
     <w:p>
@@ -432,7 +555,7 @@
       <w:r>
         <w:t xml:space="preserve">email coordinator: Liz Stacey </w:t>
       </w:r>
-      <w:hyperlink r:id="rId5" w:history="1">
+      <w:hyperlink r:id="rId8" w:history="1">
         <w:r>
           <w:rPr>
             <w:rStyle w:val="Hyperlink"/>
@@ -443,7 +566,7 @@
       <w:r>
         <w:t xml:space="preserve"> or Randall Kozak </w:t>
       </w:r>
-      <w:hyperlink r:id="rId6" w:history="1">
+      <w:hyperlink r:id="rId9" w:history="1">
         <w:r>
           <w:rPr>
             <w:rStyle w:val="Hyperlink"/>
@@ -470,19 +593,68 @@
       <w:r>
         <w:rPr>
           <w:rFonts w:ascii="Segoe UI" w:hAnsi="Segoe UI" w:cs="Segoe UI"/>
+          <w:noProof/>
           <w:color w:val="201F1E"/>
           <w:sz w:val="23"/>
           <w:szCs w:val="23"/>
           <w:shd w:val="clear" w:color="auto" w:fill="FFFFFF"/>
         </w:rPr>
-        <w:t>Clients, by participating in this activity, the client confirms they have read this document, and accept all risks and conditions related to the proposed student project.</w:t>
-      </w:r>
-    </w:p>
-    <w:p>
-      <w:pPr>
-        <w:spacing w:after="484"/>
-        <w:ind w:left="0" w:firstLine="0"/>
-      </w:pPr>
+        <w:drawing>
+          <wp:anchor distT="0" distB="0" distL="114300" distR="114300" simplePos="0" relativeHeight="251658240" behindDoc="0" locked="0" layoutInCell="1" allowOverlap="1" wp14:anchorId="7FD09B9E" wp14:editId="0BB4E0E7">
+            <wp:simplePos x="0" y="0"/>
+            <wp:positionH relativeFrom="column">
+              <wp:posOffset>872106</wp:posOffset>
+            </wp:positionH>
+            <wp:positionV relativeFrom="paragraph">
+              <wp:posOffset>577850</wp:posOffset>
+            </wp:positionV>
+            <wp:extent cx="1512248" cy="474921"/>
+            <wp:effectExtent l="0" t="0" r="0" b="0"/>
+            <wp:wrapNone/>
+            <wp:docPr id="793600131" name="Picture 1" descr="A close-up of a signature&#10;&#10;Description automatically generated"/>
+            <wp:cNvGraphicFramePr>
+              <a:graphicFrameLocks xmlns:a="http://schemas.openxmlformats.org/drawingml/2006/main" noChangeAspect="1"/>
+            </wp:cNvGraphicFramePr>
+            <a:graphic xmlns:a="http://schemas.openxmlformats.org/drawingml/2006/main">
+              <a:graphicData uri="http://schemas.openxmlformats.org/drawingml/2006/picture">
+                <pic:pic xmlns:pic="http://schemas.openxmlformats.org/drawingml/2006/picture">
+                  <pic:nvPicPr>
+                    <pic:cNvPr id="793600131" name="Picture 1" descr="A close-up of a signature&#10;&#10;Description automatically generated"/>
+                    <pic:cNvPicPr/>
+                  </pic:nvPicPr>
+                  <pic:blipFill>
+                    <a:blip r:embed="rId10" cstate="print">
+                      <a:extLst>
+                        <a:ext uri="{28A0092B-C50C-407E-A947-70E740481C1C}">
+                          <a14:useLocalDpi xmlns:a14="http://schemas.microsoft.com/office/drawing/2010/main" val="0"/>
+                        </a:ext>
+                      </a:extLst>
+                    </a:blip>
+                    <a:stretch>
+                      <a:fillRect/>
+                    </a:stretch>
+                  </pic:blipFill>
+                  <pic:spPr>
+                    <a:xfrm>
+                      <a:off x="0" y="0"/>
+                      <a:ext cx="1512248" cy="474921"/>
+                    </a:xfrm>
+                    <a:prstGeom prst="rect">
+                      <a:avLst/>
+                    </a:prstGeom>
+                  </pic:spPr>
+                </pic:pic>
+              </a:graphicData>
+            </a:graphic>
+            <wp14:sizeRelH relativeFrom="page">
+              <wp14:pctWidth>0</wp14:pctWidth>
+            </wp14:sizeRelH>
+            <wp14:sizeRelV relativeFrom="page">
+              <wp14:pctHeight>0</wp14:pctHeight>
+            </wp14:sizeRelV>
+          </wp:anchor>
+        </w:drawing>
+      </w:r>
       <w:r>
         <w:rPr>
           <w:rFonts w:ascii="Segoe UI" w:hAnsi="Segoe UI" w:cs="Segoe UI"/>
@@ -491,7 +663,45 @@
           <w:szCs w:val="23"/>
           <w:shd w:val="clear" w:color="auto" w:fill="FFFFFF"/>
         </w:rPr>
-        <w:t xml:space="preserve">    Signature: ___________________________   Date: ___________________________________</w:t>
+        <w:t>Clients, by participating in this activity, the client confirms they have read this document, and accept all risks and conditions related to the proposed student project.</w:t>
+      </w:r>
+    </w:p>
+    <w:p>
+      <w:pPr>
+        <w:spacing w:after="484"/>
+        <w:ind w:left="0" w:firstLine="0"/>
+      </w:pPr>
+      <w:r>
+        <w:rPr>
+          <w:rFonts w:ascii="Segoe UI" w:hAnsi="Segoe UI" w:cs="Segoe UI"/>
+          <w:color w:val="201F1E"/>
+          <w:sz w:val="23"/>
+          <w:szCs w:val="23"/>
+          <w:shd w:val="clear" w:color="auto" w:fill="FFFFFF"/>
+        </w:rPr>
+        <w:t xml:space="preserve">    Signature: ___________________________   Date: __________</w:t>
+      </w:r>
+      <w:r>
+        <w:rPr>
+          <w:rFonts w:ascii="Segoe UI" w:hAnsi="Segoe UI" w:cs="Segoe UI" w:hint="eastAsia"/>
+          <w:color w:val="201F1E"/>
+          <w:sz w:val="23"/>
+          <w:szCs w:val="23"/>
+          <w:u w:val="single"/>
+          <w:shd w:val="clear" w:color="auto" w:fill="FFFFFF"/>
+          <w:lang w:eastAsia="zh-CN"/>
+        </w:rPr>
+        <w:t>25 May 2024</w:t>
+      </w:r>
+      <w:r>
+        <w:rPr>
+          <w:rFonts w:ascii="Segoe UI" w:hAnsi="Segoe UI" w:cs="Segoe UI"/>
+          <w:color w:val="201F1E"/>
+          <w:sz w:val="23"/>
+          <w:szCs w:val="23"/>
+          <w:shd w:val="clear" w:color="auto" w:fill="FFFFFF"/>
+        </w:rPr>
+        <w:t>____________</w:t>
       </w:r>
     </w:p>
     <w:p>
@@ -606,7 +816,7 @@
           <w:lang w:val="es-ES"/>
         </w:rPr>
       </w:pPr>
-      <w:hyperlink r:id="rId7" w:history="1">
+      <w:hyperlink r:id="rId11" w:history="1">
         <w:r>
           <w:rPr>
             <w:rStyle w:val="Hyperlink"/>
@@ -1381,6 +1591,17 @@
 </file>
 
 <file path=customXml/item1.xml><?xml version="1.0" encoding="utf-8"?>
+<p:properties xmlns:p="http://schemas.microsoft.com/office/2006/metadata/properties" xmlns:xsi="http://www.w3.org/2001/XMLSchema-instance" xmlns:pc="http://schemas.microsoft.com/office/infopath/2007/PartnerControls">
+  <documentManagement>
+    <TaxCatchAll xmlns="0699d46c-928b-445c-afb7-4ed8da02f4cf" xsi:nil="true"/>
+    <lcf76f155ced4ddcb4097134ff3c332f xmlns="f68882be-ca05-4d78-8d28-da3a23ba55db">
+      <Terms xmlns="http://schemas.microsoft.com/office/infopath/2007/PartnerControls"/>
+    </lcf76f155ced4ddcb4097134ff3c332f>
+  </documentManagement>
+</p:properties>
+</file>
+
+<file path=customXml/item2.xml><?xml version="1.0" encoding="utf-8"?>
 <ct:contentTypeSchema xmlns:ct="http://schemas.microsoft.com/office/2006/metadata/contentType" xmlns:ma="http://schemas.microsoft.com/office/2006/metadata/properties/metaAttributes" ct:_="" ma:_="" ma:contentTypeName="Document" ma:contentTypeID="0x010100BEAA204BB8535E4185A68588E4AE3890" ma:contentTypeVersion="16" ma:contentTypeDescription="Create a new document." ma:contentTypeScope="" ma:versionID="6feadf7c594e67a553db038437cb4506">
   <xsd:schema xmlns:xsd="http://www.w3.org/2001/XMLSchema" xmlns:xs="http://www.w3.org/2001/XMLSchema" xmlns:p="http://schemas.microsoft.com/office/2006/metadata/properties" xmlns:ns2="f68882be-ca05-4d78-8d28-da3a23ba55db" xmlns:ns3="0699d46c-928b-445c-afb7-4ed8da02f4cf" targetNamespace="http://schemas.microsoft.com/office/2006/metadata/properties" ma:root="true" ma:fieldsID="ac2481c0b7078cb2d39561288116c83b" ns2:_="" ns3:_="">
     <xsd:import namespace="f68882be-ca05-4d78-8d28-da3a23ba55db"/>
@@ -1623,7 +1844,7 @@
 </ct:contentTypeSchema>
 </file>
 
-<file path=customXml/item2.xml><?xml version="1.0" encoding="utf-8"?>
+<file path=customXml/item3.xml><?xml version="1.0" encoding="utf-8"?>
 <?mso-contentType ?>
 <FormTemplates xmlns="http://schemas.microsoft.com/sharepoint/v3/contenttype/forms">
   <Display>DocumentLibraryForm</Display>
@@ -1632,25 +1853,40 @@
 </FormTemplates>
 </file>
 
-<file path=customXml/item3.xml><?xml version="1.0" encoding="utf-8"?>
-<p:properties xmlns:p="http://schemas.microsoft.com/office/2006/metadata/properties" xmlns:xsi="http://www.w3.org/2001/XMLSchema-instance" xmlns:pc="http://schemas.microsoft.com/office/infopath/2007/PartnerControls">
-  <documentManagement>
-    <TaxCatchAll xmlns="0699d46c-928b-445c-afb7-4ed8da02f4cf" xsi:nil="true"/>
-    <lcf76f155ced4ddcb4097134ff3c332f xmlns="f68882be-ca05-4d78-8d28-da3a23ba55db">
-      <Terms xmlns="http://schemas.microsoft.com/office/infopath/2007/PartnerControls"/>
-    </lcf76f155ced4ddcb4097134ff3c332f>
-  </documentManagement>
-</p:properties>
-</file>
-
 <file path=customXml/itemProps1.xml><?xml version="1.0" encoding="utf-8"?>
-<ds:datastoreItem xmlns:ds="http://schemas.openxmlformats.org/officeDocument/2006/customXml" ds:itemID="{E06EC63E-FDB4-48B3-8409-47E4A420CCAB}"/>
+<ds:datastoreItem xmlns:ds="http://schemas.openxmlformats.org/officeDocument/2006/customXml" ds:itemID="{0C1345F1-9604-4FD2-BED3-D90EFDA595F8}">
+  <ds:schemaRefs>
+    <ds:schemaRef ds:uri="http://schemas.microsoft.com/office/2006/metadata/properties"/>
+    <ds:schemaRef ds:uri="http://schemas.microsoft.com/office/infopath/2007/PartnerControls"/>
+    <ds:schemaRef ds:uri="0699d46c-928b-445c-afb7-4ed8da02f4cf"/>
+    <ds:schemaRef ds:uri="f68882be-ca05-4d78-8d28-da3a23ba55db"/>
+  </ds:schemaRefs>
+</ds:datastoreItem>
 </file>
 
 <file path=customXml/itemProps2.xml><?xml version="1.0" encoding="utf-8"?>
-<ds:datastoreItem xmlns:ds="http://schemas.openxmlformats.org/officeDocument/2006/customXml" ds:itemID="{6301AA63-3703-4B14-BCEF-DDB8A1B4D3C2}"/>
+<ds:datastoreItem xmlns:ds="http://schemas.openxmlformats.org/officeDocument/2006/customXml" ds:itemID="{E06EC63E-FDB4-48B3-8409-47E4A420CCAB}">
+  <ds:schemaRefs>
+    <ds:schemaRef ds:uri="http://schemas.microsoft.com/office/2006/metadata/contentType"/>
+    <ds:schemaRef ds:uri="http://schemas.microsoft.com/office/2006/metadata/properties/metaAttributes"/>
+    <ds:schemaRef ds:uri="http://www.w3.org/2001/XMLSchema"/>
+    <ds:schemaRef ds:uri="http://schemas.microsoft.com/office/2006/metadata/properties"/>
+    <ds:schemaRef ds:uri="f68882be-ca05-4d78-8d28-da3a23ba55db"/>
+    <ds:schemaRef ds:uri="0699d46c-928b-445c-afb7-4ed8da02f4cf"/>
+    <ds:schemaRef ds:uri="http://schemas.microsoft.com/office/2006/documentManagement/types"/>
+    <ds:schemaRef ds:uri="http://schemas.microsoft.com/office/infopath/2007/PartnerControls"/>
+    <ds:schemaRef ds:uri="http://schemas.openxmlformats.org/package/2006/metadata/core-properties"/>
+    <ds:schemaRef ds:uri="http://purl.org/dc/elements/1.1/"/>
+    <ds:schemaRef ds:uri="http://purl.org/dc/terms/"/>
+    <ds:schemaRef ds:uri="http://schemas.microsoft.com/internal/obd"/>
+  </ds:schemaRefs>
+</ds:datastoreItem>
 </file>
 
 <file path=customXml/itemProps3.xml><?xml version="1.0" encoding="utf-8"?>
-<ds:datastoreItem xmlns:ds="http://schemas.openxmlformats.org/officeDocument/2006/customXml" ds:itemID="{0C1345F1-9604-4FD2-BED3-D90EFDA595F8}"/>
+<ds:datastoreItem xmlns:ds="http://schemas.openxmlformats.org/officeDocument/2006/customXml" ds:itemID="{6301AA63-3703-4B14-BCEF-DDB8A1B4D3C2}">
+  <ds:schemaRefs>
+    <ds:schemaRef ds:uri="http://schemas.microsoft.com/sharepoint/v3/contenttype/forms"/>
+  </ds:schemaRefs>
+</ds:datastoreItem>
 </file>
</xml_diff>